<commit_message>
Contact model phone attribute getters and setters.
</commit_message>
<xml_diff>
--- a/src/goulu/notpowerpointBundle/Resources/doc/doctrine_conffaus.docx
+++ b/src/goulu/notpowerpointBundle/Resources/doc/doctrine_conffaus.docx
@@ -659,7 +659,19 @@
           <w:sz-cs w:val="28"/>
           <w:color w:val="343434"/>
         </w:rPr>
-        <w:t xml:space="preserve">TAI VAIHTOEHTOISESTI </w:t>
+        <w:t xml:space="preserve">TAI VAIHTOEHTOISESTI</w:t>
+      </w:r>
+    </w:p>
+    <w:p>
+      <w:pPr/>
+      <w:r>
+        <w:rPr>
+          <w:rFonts w:ascii="Lucida Grande" w:hAnsi="Lucida Grande" w:cs="Lucida Grande"/>
+          <w:sz w:val="28"/>
+          <w:sz-cs w:val="28"/>
+          <w:color w:val="343434"/>
+        </w:rPr>
+        <w:t xml:space="preserve">HUOM ! logs ja cache kansioissa pitää olla oikeudet 777</w:t>
       </w:r>
     </w:p>
     <w:p>

</xml_diff>